<commit_message>
class and package diagram added
</commit_message>
<xml_diff>
--- a/Docs/UAS_Thesis.docx
+++ b/Docs/UAS_Thesis.docx
@@ -888,6 +888,13 @@
     <w:bookmarkStart w:id="0" w:name="_Toc519128719" w:displacedByCustomXml="next"/>
     <w:sdt>
       <w:sdtPr>
+        <w:rPr>
+          <w:rFonts w:asciiTheme="minorHAnsi" w:eastAsiaTheme="minorHAnsi" w:hAnsiTheme="minorHAnsi" w:cstheme="minorBidi"/>
+          <w:color w:val="auto"/>
+          <w:sz w:val="22"/>
+          <w:szCs w:val="22"/>
+          <w:lang w:val="en-GB"/>
+        </w:rPr>
         <w:id w:val="-2137867295"/>
         <w:docPartObj>
           <w:docPartGallery w:val="Table of Contents"/>
@@ -896,14 +903,9 @@
       </w:sdtPr>
       <w:sdtEndPr>
         <w:rPr>
-          <w:rFonts w:asciiTheme="minorHAnsi" w:eastAsiaTheme="minorHAnsi" w:hAnsiTheme="minorHAnsi" w:cstheme="minorBidi"/>
           <w:b/>
           <w:bCs/>
           <w:noProof/>
-          <w:color w:val="auto"/>
-          <w:sz w:val="22"/>
-          <w:szCs w:val="22"/>
-          <w:lang w:val="en-GB"/>
         </w:rPr>
       </w:sdtEndPr>
       <w:sdtContent>
@@ -5218,8 +5220,8 @@
           <w:lang w:val="en-US"/>
         </w:rPr>
       </w:pPr>
-      <w:bookmarkStart w:id="1" w:name="_Toc519128720"/>
-      <w:bookmarkStart w:id="2" w:name="_Toc140889817"/>
+      <w:bookmarkStart w:id="1" w:name="_Toc140889817"/>
+      <w:bookmarkStart w:id="2" w:name="_Toc519128720"/>
       <w:r>
         <w:rPr>
           <w:lang w:val="en-US"/>
@@ -5238,7 +5240,7 @@
         </w:rPr>
         <w:t xml:space="preserve"> 1 Project Proposal</w:t>
       </w:r>
-      <w:bookmarkEnd w:id="2"/>
+      <w:bookmarkEnd w:id="1"/>
     </w:p>
     <w:p>
       <w:pPr>
@@ -5260,7 +5262,7 @@
       </w:r>
       <w:bookmarkStart w:id="4" w:name="_Toc518865258"/>
       <w:bookmarkStart w:id="5" w:name="_Toc519128723"/>
-      <w:bookmarkEnd w:id="1"/>
+      <w:bookmarkEnd w:id="2"/>
       <w:bookmarkEnd w:id="3"/>
     </w:p>
     <w:p>
@@ -5602,9 +5604,9 @@
           <w:bCs w:val="0"/>
         </w:rPr>
       </w:pPr>
-      <w:bookmarkStart w:id="10" w:name="_Toc518865263"/>
-      <w:bookmarkStart w:id="11" w:name="_Toc519128728"/>
-      <w:bookmarkStart w:id="12" w:name="_Toc140889821"/>
+      <w:bookmarkStart w:id="10" w:name="_Toc140889821"/>
+      <w:bookmarkStart w:id="11" w:name="_Toc518865263"/>
+      <w:bookmarkStart w:id="12" w:name="_Toc519128728"/>
       <w:r>
         <w:rPr>
           <w:b w:val="0"/>
@@ -5619,7 +5621,7 @@
         </w:rPr>
         <w:t>Functional Requirements</w:t>
       </w:r>
-      <w:bookmarkEnd w:id="12"/>
+      <w:bookmarkEnd w:id="10"/>
     </w:p>
     <w:p>
       <w:pPr>
@@ -8092,8 +8094,8 @@
         </w:rPr>
       </w:pPr>
       <w:bookmarkStart w:id="38" w:name="_Toc140889845"/>
-      <w:bookmarkEnd w:id="10"/>
       <w:bookmarkEnd w:id="11"/>
+      <w:bookmarkEnd w:id="12"/>
       <w:r>
         <w:rPr>
           <w:b w:val="0"/>
@@ -15762,10 +15764,7 @@
               <w:cnfStyle w:val="100000000000" w:firstRow="1" w:lastRow="0" w:firstColumn="0" w:lastColumn="0" w:oddVBand="0" w:evenVBand="0" w:oddHBand="0" w:evenHBand="0" w:firstRowFirstColumn="0" w:firstRowLastColumn="0" w:lastRowFirstColumn="0" w:lastRowLastColumn="0"/>
             </w:pPr>
             <w:r>
-              <w:t>UC00</w:t>
-            </w:r>
-            <w:r>
-              <w:t>2</w:t>
+              <w:t>UC002</w:t>
             </w:r>
             <w:r>
               <w:t xml:space="preserve"> – Add User</w:t>
@@ -15802,13 +15801,26 @@
             </w:r>
             <w:proofErr w:type="spellEnd"/>
             <w:r>
-              <w:t xml:space="preserve"> (user</w:t>
+              <w:t xml:space="preserve"> (</w:t>
+            </w:r>
+            <w:proofErr w:type="spellStart"/>
+            <w:r>
+              <w:t>user</w:t>
             </w:r>
             <w:r>
               <w:t>Obj</w:t>
             </w:r>
-            <w:r>
-              <w:t>: UserDTO,</w:t>
+            <w:proofErr w:type="spellEnd"/>
+            <w:r>
+              <w:t xml:space="preserve">: </w:t>
+            </w:r>
+            <w:proofErr w:type="spellStart"/>
+            <w:r>
+              <w:t>UserDTO</w:t>
+            </w:r>
+            <w:proofErr w:type="spellEnd"/>
+            <w:r>
+              <w:t>,</w:t>
             </w:r>
             <w:r>
               <w:t xml:space="preserve"> </w:t>
@@ -15848,13 +15860,7 @@
               <w:cnfStyle w:val="000000000000" w:firstRow="0" w:lastRow="0" w:firstColumn="0" w:lastColumn="0" w:oddVBand="0" w:evenVBand="0" w:oddHBand="0" w:evenHBand="0" w:firstRowFirstColumn="0" w:firstRowLastColumn="0" w:lastRowFirstColumn="0" w:lastRowLastColumn="0"/>
             </w:pPr>
             <w:r>
-              <w:t>This operation should occur within the “</w:t>
-            </w:r>
-            <w:r>
-              <w:t>Add User</w:t>
-            </w:r>
-            <w:r>
-              <w:t>” use case.</w:t>
+              <w:t>This operation should occur within the “Add User” use case.</w:t>
             </w:r>
           </w:p>
         </w:tc>
@@ -15888,13 +15894,7 @@
               <w:cnfStyle w:val="000000100000" w:firstRow="0" w:lastRow="0" w:firstColumn="0" w:lastColumn="0" w:oddVBand="0" w:evenVBand="0" w:oddHBand="1" w:evenHBand="0" w:firstRowFirstColumn="0" w:firstRowLastColumn="0" w:lastRowFirstColumn="0" w:lastRowLastColumn="0"/>
             </w:pPr>
             <w:r>
-              <w:t>The `user</w:t>
-            </w:r>
-            <w:r>
-              <w:t>Obj</w:t>
-            </w:r>
-            <w:r>
-              <w:t>` parameter must not be null.</w:t>
+              <w:t>The `userObj` parameter must not be null.</w:t>
             </w:r>
           </w:p>
           <w:p>
@@ -15907,13 +15907,7 @@
               <w:cnfStyle w:val="000000100000" w:firstRow="0" w:lastRow="0" w:firstColumn="0" w:lastColumn="0" w:oddVBand="0" w:evenVBand="0" w:oddHBand="1" w:evenHBand="0" w:firstRowFirstColumn="0" w:firstRowLastColumn="0" w:lastRowFirstColumn="0" w:lastRowLastColumn="0"/>
             </w:pPr>
             <w:r>
-              <w:t>The `user</w:t>
-            </w:r>
-            <w:r>
-              <w:t>Obj</w:t>
-            </w:r>
-            <w:r>
-              <w:t>` object should contain valid user data, such as email</w:t>
+              <w:t>The `userObj` object should contain valid user data, such as email</w:t>
             </w:r>
             <w:r>
               <w:t>,</w:t>
@@ -16053,10 +16047,7 @@
               <w:cnfStyle w:val="100000000000" w:firstRow="1" w:lastRow="0" w:firstColumn="0" w:lastColumn="0" w:oddVBand="0" w:evenVBand="0" w:oddHBand="0" w:evenHBand="0" w:firstRowFirstColumn="0" w:firstRowLastColumn="0" w:lastRowFirstColumn="0" w:lastRowLastColumn="0"/>
             </w:pPr>
             <w:r>
-              <w:t>UC00</w:t>
-            </w:r>
-            <w:r>
-              <w:t>3</w:t>
+              <w:t>UC003</w:t>
             </w:r>
             <w:r>
               <w:t xml:space="preserve"> – Add Student</w:t>
@@ -16089,53 +16080,44 @@
             </w:pPr>
             <w:proofErr w:type="spellStart"/>
             <w:r>
-              <w:t>add</w:t>
-            </w:r>
+              <w:t>addStudent</w:t>
+            </w:r>
+            <w:proofErr w:type="spellEnd"/>
+            <w:r>
+              <w:t xml:space="preserve"> (</w:t>
+            </w:r>
+            <w:proofErr w:type="spellStart"/>
+            <w:r>
+              <w:t>studentObj</w:t>
+            </w:r>
+            <w:proofErr w:type="spellEnd"/>
+            <w:r>
+              <w:t>:</w:t>
+            </w:r>
+            <w:r>
+              <w:t xml:space="preserve"> </w:t>
+            </w:r>
+            <w:proofErr w:type="spellStart"/>
             <w:r>
               <w:t>Student</w:t>
             </w:r>
+            <w:r>
+              <w:t>DTO</w:t>
+            </w:r>
             <w:proofErr w:type="spellEnd"/>
             <w:r>
-              <w:t xml:space="preserve"> (</w:t>
+              <w:t>,</w:t>
+            </w:r>
+            <w:r>
+              <w:t xml:space="preserve"> </w:t>
             </w:r>
             <w:proofErr w:type="spellStart"/>
             <w:r>
-              <w:t>student</w:t>
-            </w:r>
-            <w:r>
-              <w:t>Obj</w:t>
+              <w:t>responseObj</w:t>
             </w:r>
             <w:proofErr w:type="spellEnd"/>
             <w:r>
-              <w:t>:</w:t>
-            </w:r>
-            <w:r>
-              <w:t xml:space="preserve"> </w:t>
-            </w:r>
-            <w:proofErr w:type="spellStart"/>
-            <w:r>
-              <w:t>Student</w:t>
-            </w:r>
-            <w:r>
-              <w:t>DTO</w:t>
-            </w:r>
-            <w:proofErr w:type="spellEnd"/>
-            <w:r>
-              <w:t>,</w:t>
-            </w:r>
-            <w:r>
-              <w:t xml:space="preserve"> </w:t>
-            </w:r>
-            <w:proofErr w:type="spellStart"/>
-            <w:r>
-              <w:t>responseObj</w:t>
-            </w:r>
-            <w:proofErr w:type="spellEnd"/>
-            <w:r>
-              <w:t>: Response</w:t>
-            </w:r>
-            <w:r>
-              <w:t>)</w:t>
+              <w:t>: Response)</w:t>
             </w:r>
           </w:p>
         </w:tc>
@@ -16161,13 +16143,7 @@
               <w:cnfStyle w:val="000000000000" w:firstRow="0" w:lastRow="0" w:firstColumn="0" w:lastColumn="0" w:oddVBand="0" w:evenVBand="0" w:oddHBand="0" w:evenHBand="0" w:firstRowFirstColumn="0" w:firstRowLastColumn="0" w:lastRowFirstColumn="0" w:lastRowLastColumn="0"/>
             </w:pPr>
             <w:r>
-              <w:t xml:space="preserve">This operation should occur within the “Add </w:t>
-            </w:r>
-            <w:r>
-              <w:t>Student</w:t>
-            </w:r>
-            <w:r>
-              <w:t>” use case.</w:t>
+              <w:t>This operation should occur within the “Add Student” use case.</w:t>
             </w:r>
           </w:p>
         </w:tc>
@@ -16205,10 +16181,7 @@
             </w:r>
             <w:proofErr w:type="spellStart"/>
             <w:r>
-              <w:t>student</w:t>
-            </w:r>
-            <w:r>
-              <w:t>Obj</w:t>
+              <w:t>studentObj</w:t>
             </w:r>
             <w:proofErr w:type="spellEnd"/>
             <w:r>
@@ -16229,17 +16202,11 @@
             </w:r>
             <w:proofErr w:type="spellStart"/>
             <w:r>
-              <w:t>student</w:t>
-            </w:r>
-            <w:r>
-              <w:t>Obj</w:t>
+              <w:t>studentObj</w:t>
             </w:r>
             <w:proofErr w:type="spellEnd"/>
             <w:r>
-              <w:t xml:space="preserve">` object should contain valid user data, such </w:t>
-            </w:r>
-            <w:r>
-              <w:t xml:space="preserve">reg no, </w:t>
+              <w:t xml:space="preserve">` object should contain valid user data, such reg no, </w:t>
             </w:r>
             <w:r>
               <w:t xml:space="preserve">name, father name, DOB, CNIC, phone number, </w:t>
@@ -16414,10 +16381,7 @@
               <w:cnfStyle w:val="100000000000" w:firstRow="1" w:lastRow="0" w:firstColumn="0" w:lastColumn="0" w:oddVBand="0" w:evenVBand="0" w:oddHBand="0" w:evenHBand="0" w:firstRowFirstColumn="0" w:firstRowLastColumn="0" w:lastRowFirstColumn="0" w:lastRowLastColumn="0"/>
             </w:pPr>
             <w:r>
-              <w:t>UC00</w:t>
-            </w:r>
-            <w:r>
-              <w:t>4 – Add Course</w:t>
+              <w:t>UC004 – Add Course</w:t>
             </w:r>
           </w:p>
         </w:tc>
@@ -16508,13 +16472,7 @@
               <w:cnfStyle w:val="000000000000" w:firstRow="0" w:lastRow="0" w:firstColumn="0" w:lastColumn="0" w:oddVBand="0" w:evenVBand="0" w:oddHBand="0" w:evenHBand="0" w:firstRowFirstColumn="0" w:firstRowLastColumn="0" w:lastRowFirstColumn="0" w:lastRowLastColumn="0"/>
             </w:pPr>
             <w:r>
-              <w:t xml:space="preserve">This operation should occur within the “Add </w:t>
-            </w:r>
-            <w:r>
-              <w:t>Course</w:t>
-            </w:r>
-            <w:r>
-              <w:t>” use case.</w:t>
+              <w:t>This operation should occur within the “Add Course” use case.</w:t>
             </w:r>
           </w:p>
         </w:tc>
@@ -16548,13 +16506,7 @@
               <w:cnfStyle w:val="000000100000" w:firstRow="0" w:lastRow="0" w:firstColumn="0" w:lastColumn="0" w:oddVBand="0" w:evenVBand="0" w:oddHBand="1" w:evenHBand="0" w:firstRowFirstColumn="0" w:firstRowLastColumn="0" w:lastRowFirstColumn="0" w:lastRowLastColumn="0"/>
             </w:pPr>
             <w:r>
-              <w:t>The `</w:t>
-            </w:r>
-            <w:r>
-              <w:t xml:space="preserve">course </w:t>
-            </w:r>
-            <w:r>
-              <w:t>` parameter must not be null.</w:t>
+              <w:t>The `course ` parameter must not be null.</w:t>
             </w:r>
           </w:p>
           <w:p>
@@ -16567,16 +16519,7 @@
               <w:cnfStyle w:val="000000100000" w:firstRow="0" w:lastRow="0" w:firstColumn="0" w:lastColumn="0" w:oddVBand="0" w:evenVBand="0" w:oddHBand="1" w:evenHBand="0" w:firstRowFirstColumn="0" w:firstRowLastColumn="0" w:lastRowFirstColumn="0" w:lastRowLastColumn="0"/>
             </w:pPr>
             <w:r>
-              <w:t>The `</w:t>
-            </w:r>
-            <w:r>
-              <w:t xml:space="preserve">course </w:t>
-            </w:r>
-            <w:r>
-              <w:t xml:space="preserve">` object should contain valid user data, such </w:t>
-            </w:r>
-            <w:r>
-              <w:t>as course code, course name, and credit hours.</w:t>
+              <w:t>The `course ` object should contain valid user data, such as course code, course name, and credit hours.</w:t>
             </w:r>
           </w:p>
         </w:tc>
@@ -16607,25 +16550,7 @@
               <w:cnfStyle w:val="000000000000" w:firstRow="0" w:lastRow="0" w:firstColumn="0" w:lastColumn="0" w:oddVBand="0" w:evenVBand="0" w:oddHBand="0" w:evenHBand="0" w:firstRowFirstColumn="0" w:firstRowLastColumn="0" w:lastRowFirstColumn="0" w:lastRowLastColumn="0"/>
             </w:pPr>
             <w:r>
-              <w:t xml:space="preserve">If the </w:t>
-            </w:r>
-            <w:r>
-              <w:t>course</w:t>
-            </w:r>
-            <w:r>
-              <w:t xml:space="preserve"> data validation is successful (no validation errors), the system attempts to add the </w:t>
-            </w:r>
-            <w:r>
-              <w:t>course</w:t>
-            </w:r>
-            <w:r>
-              <w:t xml:space="preserve"> to the </w:t>
-            </w:r>
-            <w:r>
-              <w:t>course</w:t>
-            </w:r>
-            <w:r>
-              <w:t xml:space="preserve"> database using the data access layer.</w:t>
+              <w:t>If the course data validation is successful (no validation errors), the system attempts to add the course to the course database using the data access layer.</w:t>
             </w:r>
           </w:p>
           <w:p>
@@ -16638,13 +16563,7 @@
               <w:cnfStyle w:val="000000000000" w:firstRow="0" w:lastRow="0" w:firstColumn="0" w:lastColumn="0" w:oddVBand="0" w:evenVBand="0" w:oddHBand="0" w:evenHBand="0" w:firstRowFirstColumn="0" w:firstRowLastColumn="0" w:lastRowFirstColumn="0" w:lastRowLastColumn="0"/>
             </w:pPr>
             <w:r>
-              <w:t xml:space="preserve">If the </w:t>
-            </w:r>
-            <w:r>
-              <w:t>course</w:t>
-            </w:r>
-            <w:r>
-              <w:t xml:space="preserve"> addition is successful, the </w:t>
+              <w:t xml:space="preserve">If the course addition is successful, the </w:t>
             </w:r>
             <w:proofErr w:type="spellStart"/>
             <w:r>
@@ -16652,13 +16571,7 @@
             </w:r>
             <w:proofErr w:type="spellEnd"/>
             <w:r>
-              <w:t xml:space="preserve"> will indicate the success status, and the new student will be added to the </w:t>
-            </w:r>
-            <w:r>
-              <w:t>course</w:t>
-            </w:r>
-            <w:r>
-              <w:t xml:space="preserve"> database.</w:t>
+              <w:t xml:space="preserve"> will indicate the success status, and the new student will be added to the course database.</w:t>
             </w:r>
           </w:p>
           <w:p>
@@ -16671,13 +16584,7 @@
               <w:cnfStyle w:val="000000000000" w:firstRow="0" w:lastRow="0" w:firstColumn="0" w:lastColumn="0" w:oddVBand="0" w:evenVBand="0" w:oddHBand="0" w:evenHBand="0" w:firstRowFirstColumn="0" w:firstRowLastColumn="0" w:lastRowFirstColumn="0" w:lastRowLastColumn="0"/>
             </w:pPr>
             <w:r>
-              <w:t xml:space="preserve">If the </w:t>
-            </w:r>
-            <w:r>
-              <w:t>course</w:t>
-            </w:r>
-            <w:r>
-              <w:t xml:space="preserve"> data validation fails, the </w:t>
+              <w:t xml:space="preserve">If the course data validation fails, the </w:t>
             </w:r>
             <w:proofErr w:type="spellStart"/>
             <w:r>
@@ -16761,16 +16668,7 @@
               <w:cnfStyle w:val="100000000000" w:firstRow="1" w:lastRow="0" w:firstColumn="0" w:lastColumn="0" w:oddVBand="0" w:evenVBand="0" w:oddHBand="0" w:evenHBand="0" w:firstRowFirstColumn="0" w:firstRowLastColumn="0" w:lastRowFirstColumn="0" w:lastRowLastColumn="0"/>
             </w:pPr>
             <w:r>
-              <w:t>UC00</w:t>
-            </w:r>
-            <w:r>
-              <w:t>5</w:t>
-            </w:r>
-            <w:r>
-              <w:t xml:space="preserve"> – Add </w:t>
-            </w:r>
-            <w:r>
-              <w:t>Teacher</w:t>
+              <w:t>UC005 – Add Teacher</w:t>
             </w:r>
           </w:p>
         </w:tc>
@@ -16800,10 +16698,7 @@
             </w:pPr>
             <w:proofErr w:type="spellStart"/>
             <w:r>
-              <w:t>add</w:t>
-            </w:r>
-            <w:r>
-              <w:t>Teacher</w:t>
+              <w:t>addTeacher</w:t>
             </w:r>
             <w:proofErr w:type="spellEnd"/>
             <w:r>
@@ -16864,13 +16759,7 @@
               <w:cnfStyle w:val="000000000000" w:firstRow="0" w:lastRow="0" w:firstColumn="0" w:lastColumn="0" w:oddVBand="0" w:evenVBand="0" w:oddHBand="0" w:evenHBand="0" w:firstRowFirstColumn="0" w:firstRowLastColumn="0" w:lastRowFirstColumn="0" w:lastRowLastColumn="0"/>
             </w:pPr>
             <w:r>
-              <w:t xml:space="preserve">This operation should occur within the “Add </w:t>
-            </w:r>
-            <w:r>
-              <w:t>Teacher</w:t>
-            </w:r>
-            <w:r>
-              <w:t>” use case.</w:t>
+              <w:t>This operation should occur within the “Add Teacher” use case.</w:t>
             </w:r>
           </w:p>
         </w:tc>
@@ -16904,13 +16793,7 @@
               <w:cnfStyle w:val="000000100000" w:firstRow="0" w:lastRow="0" w:firstColumn="0" w:lastColumn="0" w:oddVBand="0" w:evenVBand="0" w:oddHBand="1" w:evenHBand="0" w:firstRowFirstColumn="0" w:firstRowLastColumn="0" w:lastRowFirstColumn="0" w:lastRowLastColumn="0"/>
             </w:pPr>
             <w:r>
-              <w:t>The `</w:t>
-            </w:r>
-            <w:r>
-              <w:t>teacher</w:t>
-            </w:r>
-            <w:r>
-              <w:t xml:space="preserve"> ` parameter must not be null.</w:t>
+              <w:t>The `teacher ` parameter must not be null.</w:t>
             </w:r>
           </w:p>
           <w:p>
@@ -16923,16 +16806,7 @@
               <w:cnfStyle w:val="000000100000" w:firstRow="0" w:lastRow="0" w:firstColumn="0" w:lastColumn="0" w:oddVBand="0" w:evenVBand="0" w:oddHBand="1" w:evenHBand="0" w:firstRowFirstColumn="0" w:firstRowLastColumn="0" w:lastRowFirstColumn="0" w:lastRowLastColumn="0"/>
             </w:pPr>
             <w:r>
-              <w:t>The `</w:t>
-            </w:r>
-            <w:r>
-              <w:t>teacher</w:t>
-            </w:r>
-            <w:r>
-              <w:t xml:space="preserve"> ` object should contain valid user data, such as </w:t>
-            </w:r>
-            <w:r>
-              <w:t>unique teacher id, name, phone number, and email.</w:t>
+              <w:t>The `teacher ` object should contain valid user data, such as unique teacher id, name, phone number, and email.</w:t>
             </w:r>
           </w:p>
         </w:tc>
@@ -16963,19 +16837,7 @@
               <w:cnfStyle w:val="000000000000" w:firstRow="0" w:lastRow="0" w:firstColumn="0" w:lastColumn="0" w:oddVBand="0" w:evenVBand="0" w:oddHBand="0" w:evenHBand="0" w:firstRowFirstColumn="0" w:firstRowLastColumn="0" w:lastRowFirstColumn="0" w:lastRowLastColumn="0"/>
             </w:pPr>
             <w:r>
-              <w:t xml:space="preserve">If the </w:t>
-            </w:r>
-            <w:r>
-              <w:t>teacher</w:t>
-            </w:r>
-            <w:r>
-              <w:t xml:space="preserve"> data validation is successful (no validation errors), the system attempts to add the </w:t>
-            </w:r>
-            <w:r>
-              <w:t>teacher</w:t>
-            </w:r>
-            <w:r>
-              <w:t xml:space="preserve"> to the teacher database using the data access layer.</w:t>
+              <w:t>If the teacher data validation is successful (no validation errors), the system attempts to add the teacher to the teacher database using the data access layer.</w:t>
             </w:r>
           </w:p>
           <w:p>
@@ -17072,13 +16934,7 @@
               <w:cnfStyle w:val="100000000000" w:firstRow="1" w:lastRow="0" w:firstColumn="0" w:lastColumn="0" w:oddVBand="0" w:evenVBand="0" w:oddHBand="0" w:evenHBand="0" w:firstRowFirstColumn="0" w:firstRowLastColumn="0" w:lastRowFirstColumn="0" w:lastRowLastColumn="0"/>
             </w:pPr>
             <w:r>
-              <w:t>UC00</w:t>
-            </w:r>
-            <w:r>
-              <w:t>6</w:t>
-            </w:r>
-            <w:r>
-              <w:t xml:space="preserve"> – </w:t>
+              <w:t xml:space="preserve">UC006 – </w:t>
             </w:r>
             <w:r>
               <w:t>Assign Course to Teacher</w:t>
@@ -17146,10 +17002,7 @@
             </w:r>
             <w:proofErr w:type="spellEnd"/>
             <w:r>
-              <w:t>,</w:t>
-            </w:r>
-            <w:r>
-              <w:t xml:space="preserve"> </w:t>
+              <w:t xml:space="preserve">, </w:t>
             </w:r>
             <w:proofErr w:type="spellStart"/>
             <w:r>
@@ -17183,13 +17036,7 @@
               <w:cnfStyle w:val="000000000000" w:firstRow="0" w:lastRow="0" w:firstColumn="0" w:lastColumn="0" w:oddVBand="0" w:evenVBand="0" w:oddHBand="0" w:evenHBand="0" w:firstRowFirstColumn="0" w:firstRowLastColumn="0" w:lastRowFirstColumn="0" w:lastRowLastColumn="0"/>
             </w:pPr>
             <w:r>
-              <w:t>This operation should occur within the “</w:t>
-            </w:r>
-            <w:r>
-              <w:t>Assign Course to Teacher</w:t>
-            </w:r>
-            <w:r>
-              <w:t>” use case.</w:t>
+              <w:t>This operation should occur within the “Assign Course to Teacher” use case.</w:t>
             </w:r>
           </w:p>
         </w:tc>
@@ -17249,10 +17096,7 @@
               <w:cnfStyle w:val="000000100000" w:firstRow="0" w:lastRow="0" w:firstColumn="0" w:lastColumn="0" w:oddVBand="0" w:evenVBand="0" w:oddHBand="1" w:evenHBand="0" w:firstRowFirstColumn="0" w:firstRowLastColumn="0" w:lastRowFirstColumn="0" w:lastRowLastColumn="0"/>
             </w:pPr>
             <w:r>
-              <w:t>The teacher object should contain valid teacher data, such as teacher</w:t>
-            </w:r>
-            <w:r>
-              <w:t xml:space="preserve"> id.</w:t>
+              <w:t>The teacher object should contain valid teacher data, such as teacher id.</w:t>
             </w:r>
           </w:p>
           <w:p>
@@ -17265,10 +17109,7 @@
               <w:cnfStyle w:val="000000100000" w:firstRow="0" w:lastRow="0" w:firstColumn="0" w:lastColumn="0" w:oddVBand="0" w:evenVBand="0" w:oddHBand="1" w:evenHBand="0" w:firstRowFirstColumn="0" w:firstRowLastColumn="0" w:lastRowFirstColumn="0" w:lastRowLastColumn="0"/>
             </w:pPr>
             <w:r>
-              <w:t>The course object should contain valid course data, such as course code</w:t>
-            </w:r>
-            <w:r>
-              <w:t>.</w:t>
+              <w:t>The course object should contain valid course data, such as course code.</w:t>
             </w:r>
           </w:p>
         </w:tc>
@@ -17299,10 +17140,7 @@
               <w:cnfStyle w:val="000000000000" w:firstRow="0" w:lastRow="0" w:firstColumn="0" w:lastColumn="0" w:oddVBand="0" w:evenVBand="0" w:oddHBand="0" w:evenHBand="0" w:firstRowFirstColumn="0" w:firstRowLastColumn="0" w:lastRowFirstColumn="0" w:lastRowLastColumn="0"/>
             </w:pPr>
             <w:r>
-              <w:t>The system attempts to assign the specified course to the teacher in the course assignment database using the data access layer</w:t>
-            </w:r>
-            <w:r>
-              <w:t>.</w:t>
+              <w:t>The system attempts to assign the specified course to the teacher in the course assignment database using the data access layer.</w:t>
             </w:r>
           </w:p>
           <w:p>
@@ -17412,8 +17250,8 @@
           <w:noProof/>
         </w:rPr>
         <w:drawing>
-          <wp:inline distT="0" distB="0" distL="0" distR="0" wp14:anchorId="0AA27911" wp14:editId="2EB00F44">
-            <wp:extent cx="5684520" cy="4206240"/>
+          <wp:inline distT="0" distB="0" distL="0" distR="0" wp14:anchorId="0AA27911" wp14:editId="1B1DA865">
+            <wp:extent cx="5684520" cy="4102124"/>
             <wp:effectExtent l="0" t="0" r="0" b="0"/>
             <wp:docPr id="6" name="Picture 2"/>
             <wp:cNvGraphicFramePr>
@@ -17429,7 +17267,13 @@
                     </pic:cNvPicPr>
                   </pic:nvPicPr>
                   <pic:blipFill>
-                    <a:blip r:embed="rId16"/>
+                    <a:blip r:embed="rId16" cstate="print">
+                      <a:extLst>
+                        <a:ext uri="{28A0092B-C50C-407E-A947-70E740481C1C}">
+                          <a14:useLocalDpi xmlns:a14="http://schemas.microsoft.com/office/drawing/2010/main" val="0"/>
+                        </a:ext>
+                      </a:extLst>
+                    </a:blip>
                     <a:stretch>
                       <a:fillRect/>
                     </a:stretch>
@@ -17437,7 +17281,7 @@
                   <pic:spPr bwMode="auto">
                     <a:xfrm>
                       <a:off x="0" y="0"/>
-                      <a:ext cx="5684520" cy="4206240"/>
+                      <a:ext cx="5684520" cy="4102124"/>
                     </a:xfrm>
                     <a:prstGeom prst="rect">
                       <a:avLst/>
@@ -17500,8 +17344,8 @@
           <w:noProof/>
         </w:rPr>
         <w:drawing>
-          <wp:inline distT="0" distB="0" distL="0" distR="0" wp14:anchorId="3D29D615" wp14:editId="5FEFF435">
-            <wp:extent cx="5821089" cy="4274128"/>
+          <wp:inline distT="0" distB="0" distL="0" distR="0" wp14:anchorId="3D29D615" wp14:editId="3B3F0951">
+            <wp:extent cx="5838158" cy="4159714"/>
             <wp:effectExtent l="0" t="0" r="0" b="0"/>
             <wp:docPr id="5" name="Picture 1"/>
             <wp:cNvGraphicFramePr>
@@ -17531,7 +17375,7 @@
                   <pic:spPr bwMode="auto">
                     <a:xfrm>
                       <a:off x="0" y="0"/>
-                      <a:ext cx="5838158" cy="4286661"/>
+                      <a:ext cx="5838158" cy="4159714"/>
                     </a:xfrm>
                     <a:prstGeom prst="rect">
                       <a:avLst/>
@@ -17933,7 +17777,7 @@
 <w:numbering xmlns:wpc="http://schemas.microsoft.com/office/word/2010/wordprocessingCanvas" xmlns:cx="http://schemas.microsoft.com/office/drawing/2014/chartex" xmlns:cx1="http://schemas.microsoft.com/office/drawing/2015/9/8/chartex" xmlns:cx2="http://schemas.microsoft.com/office/drawing/2015/10/21/chartex" xmlns:cx3="http://schemas.microsoft.com/office/drawing/2016/5/9/chartex" xmlns:cx4="http://schemas.microsoft.com/office/drawing/2016/5/10/chartex" xmlns:cx5="http://schemas.microsoft.com/office/drawing/2016/5/11/chartex" xmlns:cx6="http://schemas.microsoft.com/office/drawing/2016/5/12/chartex" xmlns:cx7="http://schemas.microsoft.com/office/drawing/2016/5/13/chartex" xmlns:cx8="http://schemas.microsoft.com/office/drawing/2016/5/14/chartex" xmlns:mc="http://schemas.openxmlformats.org/markup-compatibility/2006" xmlns:aink="http://schemas.microsoft.com/office/drawing/2016/ink" xmlns:am3d="http://schemas.microsoft.com/office/drawing/2017/model3d" xmlns:o="urn:schemas-microsoft-com:office:office" xmlns:oel="http://schemas.microsoft.com/office/2019/extlst" xmlns:r="http://schemas.openxmlformats.org/officeDocument/2006/relationships" xmlns:m="http://schemas.openxmlformats.org/officeDocument/2006/math" xmlns:v="urn:schemas-microsoft-com:vml" xmlns:wp14="http://schemas.microsoft.com/office/word/2010/wordprocessingDrawing" xmlns:wp="http://schemas.openxmlformats.org/drawingml/2006/wordprocessingDrawing" xmlns:w10="urn:schemas-microsoft-com:office:word" xmlns:w="http://schemas.openxmlformats.org/wordprocessingml/2006/main" xmlns:w14="http://schemas.microsoft.com/office/word/2010/wordml" xmlns:w15="http://schemas.microsoft.com/office/word/2012/wordml" xmlns:w16cex="http://schemas.microsoft.com/office/word/2018/wordml/cex" xmlns:w16cid="http://schemas.microsoft.com/office/word/2016/wordml/cid" xmlns:w16="http://schemas.microsoft.com/office/word/2018/wordml" xmlns:w16sdtdh="http://schemas.microsoft.com/office/word/2020/wordml/sdtdatahash" xmlns:w16se="http://schemas.microsoft.com/office/word/2015/wordml/symex" xmlns:wpg="http://schemas.microsoft.com/office/word/2010/wordprocessingGroup" xmlns:wpi="http://schemas.microsoft.com/office/word/2010/wordprocessingInk" xmlns:wne="http://schemas.microsoft.com/office/word/2006/wordml" xmlns:wps="http://schemas.microsoft.com/office/word/2010/wordprocessingShape" mc:Ignorable="w14 w15 w16se w16cid w16 w16cex w16sdtdh wp14">
   <w:numPicBullet w:numPicBulletId="0">
     <w:pict>
-      <v:shape id="_x0000_i1190" style="width:11.25pt;height:11.25pt" coordsize="" o:spt="100" o:bullet="t" adj="0,,0" path="" stroked="f">
+      <v:shape id="_x0000_i1036" style="width:11.25pt;height:11.25pt" coordsize="" o:spt="100" o:bullet="t" adj="0,,0" path="" stroked="f">
         <v:stroke joinstyle="miter"/>
         <v:imagedata r:id="rId1" o:title=""/>
         <v:formulas/>

</xml_diff>